<commit_message>
Added a comment about profiling
</commit_message>
<xml_diff>
--- a/doc/Manual.docx
+++ b/doc/Manual.docx
@@ -259,24 +259,6 @@
           <w:szCs w:val="24"/>
         </w:rPr>
         <w:t>Cody Zhang</w:t>
-      </w:r>
-    </w:p>
-    <w:p>
-      <w:pPr>
-        <w:pStyle w:val="Normal"/>
-        <w:jc w:val="center"/>
-        <w:rPr>
-          <w:rFonts w:cs="Times New Roman" w:ascii="Times New Roman" w:hAnsi="Times New Roman"/>
-          <w:sz w:val="24"/>
-          <w:szCs w:val="24"/>
-        </w:rPr>
-      </w:pPr>
-      <w:r>
-        <w:rPr>
-          <w:rFonts w:cs="Times New Roman" w:ascii="Times New Roman" w:hAnsi="Times New Roman"/>
-          <w:sz w:val="24"/>
-          <w:szCs w:val="24"/>
-        </w:rPr>
       </w:r>
     </w:p>
     <w:p>
@@ -1840,10 +1822,10 @@
         </w:tblCellMar>
       </w:tblPr>
       <w:tblGrid>
-        <w:gridCol w:w="2508"/>
-        <w:gridCol w:w="2570"/>
-        <w:gridCol w:w="2247"/>
-        <w:gridCol w:w="2247"/>
+        <w:gridCol w:w="2507"/>
+        <w:gridCol w:w="2569"/>
+        <w:gridCol w:w="2246"/>
+        <w:gridCol w:w="2248"/>
       </w:tblGrid>
       <w:tr>
         <w:trPr>
@@ -1851,7 +1833,7 @@
         </w:trPr>
         <w:tc>
           <w:tcPr>
-            <w:tcW w:w="2508" w:type="dxa"/>
+            <w:tcW w:w="2507" w:type="dxa"/>
             <w:tcBorders>
               <w:top w:val="nil"/>
               <w:left w:val="nil"/>
@@ -1882,7 +1864,7 @@
         </w:tc>
         <w:tc>
           <w:tcPr>
-            <w:tcW w:w="2570" w:type="dxa"/>
+            <w:tcW w:w="2569" w:type="dxa"/>
             <w:tcBorders>
               <w:top w:val="nil"/>
               <w:left w:val="single" w:sz="4" w:space="0" w:color="00000A"/>
@@ -1893,7 +1875,7 @@
             </w:tcBorders>
             <w:shd w:fill="FFFFFF" w:val="clear"/>
             <w:tcMar>
-              <w:left w:w="93" w:type="dxa"/>
+              <w:left w:w="88" w:type="dxa"/>
             </w:tcMar>
             <w:vAlign w:val="center"/>
           </w:tcPr>
@@ -1916,7 +1898,7 @@
         </w:tc>
         <w:tc>
           <w:tcPr>
-            <w:tcW w:w="2247" w:type="dxa"/>
+            <w:tcW w:w="2246" w:type="dxa"/>
             <w:tcBorders>
               <w:top w:val="nil"/>
               <w:left w:val="single" w:sz="4" w:space="0" w:color="00000A"/>
@@ -1927,7 +1909,7 @@
             </w:tcBorders>
             <w:shd w:fill="FFFFFF" w:val="clear"/>
             <w:tcMar>
-              <w:left w:w="93" w:type="dxa"/>
+              <w:left w:w="88" w:type="dxa"/>
             </w:tcMar>
             <w:vAlign w:val="center"/>
           </w:tcPr>
@@ -1950,7 +1932,7 @@
         </w:tc>
         <w:tc>
           <w:tcPr>
-            <w:tcW w:w="2247" w:type="dxa"/>
+            <w:tcW w:w="2248" w:type="dxa"/>
             <w:tcBorders>
               <w:top w:val="nil"/>
               <w:left w:val="single" w:sz="4" w:space="0" w:color="00000A"/>
@@ -1961,7 +1943,7 @@
             </w:tcBorders>
             <w:shd w:fill="FFFFFF" w:val="clear"/>
             <w:tcMar>
-              <w:left w:w="93" w:type="dxa"/>
+              <w:left w:w="88" w:type="dxa"/>
             </w:tcMar>
           </w:tcPr>
           <w:p>
@@ -1988,7 +1970,7 @@
         </w:trPr>
         <w:tc>
           <w:tcPr>
-            <w:tcW w:w="2508" w:type="dxa"/>
+            <w:tcW w:w="2507" w:type="dxa"/>
             <w:tcBorders>
               <w:top w:val="single" w:sz="4" w:space="0" w:color="00000A"/>
               <w:left w:val="nil"/>
@@ -2019,7 +2001,7 @@
         </w:tc>
         <w:tc>
           <w:tcPr>
-            <w:tcW w:w="2570" w:type="dxa"/>
+            <w:tcW w:w="2569" w:type="dxa"/>
             <w:tcBorders>
               <w:top w:val="single" w:sz="4" w:space="0" w:color="00000A"/>
               <w:left w:val="single" w:sz="4" w:space="0" w:color="00000A"/>
@@ -2030,7 +2012,7 @@
             </w:tcBorders>
             <w:shd w:fill="FFFFFF" w:val="clear"/>
             <w:tcMar>
-              <w:left w:w="93" w:type="dxa"/>
+              <w:left w:w="88" w:type="dxa"/>
             </w:tcMar>
             <w:vAlign w:val="center"/>
           </w:tcPr>
@@ -2053,7 +2035,7 @@
         </w:tc>
         <w:tc>
           <w:tcPr>
-            <w:tcW w:w="2247" w:type="dxa"/>
+            <w:tcW w:w="2246" w:type="dxa"/>
             <w:tcBorders>
               <w:top w:val="single" w:sz="4" w:space="0" w:color="00000A"/>
               <w:left w:val="single" w:sz="4" w:space="0" w:color="00000A"/>
@@ -2064,7 +2046,7 @@
             </w:tcBorders>
             <w:shd w:fill="FFFFFF" w:val="clear"/>
             <w:tcMar>
-              <w:left w:w="93" w:type="dxa"/>
+              <w:left w:w="88" w:type="dxa"/>
             </w:tcMar>
             <w:vAlign w:val="center"/>
           </w:tcPr>
@@ -2087,7 +2069,7 @@
         </w:tc>
         <w:tc>
           <w:tcPr>
-            <w:tcW w:w="2247" w:type="dxa"/>
+            <w:tcW w:w="2248" w:type="dxa"/>
             <w:tcBorders>
               <w:top w:val="single" w:sz="4" w:space="0" w:color="00000A"/>
               <w:left w:val="single" w:sz="4" w:space="0" w:color="00000A"/>
@@ -2098,7 +2080,7 @@
             </w:tcBorders>
             <w:shd w:fill="FFFFFF" w:val="clear"/>
             <w:tcMar>
-              <w:left w:w="93" w:type="dxa"/>
+              <w:left w:w="88" w:type="dxa"/>
             </w:tcMar>
           </w:tcPr>
           <w:p>
@@ -2125,7 +2107,7 @@
         </w:trPr>
         <w:tc>
           <w:tcPr>
-            <w:tcW w:w="2508" w:type="dxa"/>
+            <w:tcW w:w="2507" w:type="dxa"/>
             <w:tcBorders>
               <w:top w:val="single" w:sz="4" w:space="0" w:color="00000A"/>
               <w:left w:val="nil"/>
@@ -2156,7 +2138,7 @@
         </w:tc>
         <w:tc>
           <w:tcPr>
-            <w:tcW w:w="2570" w:type="dxa"/>
+            <w:tcW w:w="2569" w:type="dxa"/>
             <w:tcBorders>
               <w:top w:val="single" w:sz="4" w:space="0" w:color="00000A"/>
               <w:left w:val="single" w:sz="4" w:space="0" w:color="00000A"/>
@@ -2167,7 +2149,7 @@
             </w:tcBorders>
             <w:shd w:fill="FFFFFF" w:val="clear"/>
             <w:tcMar>
-              <w:left w:w="93" w:type="dxa"/>
+              <w:left w:w="88" w:type="dxa"/>
             </w:tcMar>
             <w:vAlign w:val="center"/>
           </w:tcPr>
@@ -2190,7 +2172,7 @@
         </w:tc>
         <w:tc>
           <w:tcPr>
-            <w:tcW w:w="2247" w:type="dxa"/>
+            <w:tcW w:w="2246" w:type="dxa"/>
             <w:tcBorders>
               <w:top w:val="single" w:sz="4" w:space="0" w:color="00000A"/>
               <w:left w:val="single" w:sz="4" w:space="0" w:color="00000A"/>
@@ -2201,7 +2183,7 @@
             </w:tcBorders>
             <w:shd w:fill="FFFFFF" w:val="clear"/>
             <w:tcMar>
-              <w:left w:w="93" w:type="dxa"/>
+              <w:left w:w="88" w:type="dxa"/>
             </w:tcMar>
             <w:vAlign w:val="center"/>
           </w:tcPr>
@@ -2224,7 +2206,7 @@
         </w:tc>
         <w:tc>
           <w:tcPr>
-            <w:tcW w:w="2247" w:type="dxa"/>
+            <w:tcW w:w="2248" w:type="dxa"/>
             <w:tcBorders>
               <w:top w:val="single" w:sz="4" w:space="0" w:color="00000A"/>
               <w:left w:val="single" w:sz="4" w:space="0" w:color="00000A"/>
@@ -2235,7 +2217,7 @@
             </w:tcBorders>
             <w:shd w:fill="FFFFFF" w:val="clear"/>
             <w:tcMar>
-              <w:left w:w="93" w:type="dxa"/>
+              <w:left w:w="88" w:type="dxa"/>
             </w:tcMar>
           </w:tcPr>
           <w:p>
@@ -2262,7 +2244,7 @@
         </w:trPr>
         <w:tc>
           <w:tcPr>
-            <w:tcW w:w="2508" w:type="dxa"/>
+            <w:tcW w:w="2507" w:type="dxa"/>
             <w:tcBorders>
               <w:top w:val="single" w:sz="4" w:space="0" w:color="00000A"/>
               <w:left w:val="nil"/>
@@ -2293,7 +2275,7 @@
         </w:tc>
         <w:tc>
           <w:tcPr>
-            <w:tcW w:w="2570" w:type="dxa"/>
+            <w:tcW w:w="2569" w:type="dxa"/>
             <w:tcBorders>
               <w:top w:val="single" w:sz="4" w:space="0" w:color="00000A"/>
               <w:left w:val="single" w:sz="4" w:space="0" w:color="00000A"/>
@@ -2304,7 +2286,7 @@
             </w:tcBorders>
             <w:shd w:fill="FFFFFF" w:val="clear"/>
             <w:tcMar>
-              <w:left w:w="93" w:type="dxa"/>
+              <w:left w:w="88" w:type="dxa"/>
             </w:tcMar>
             <w:vAlign w:val="center"/>
           </w:tcPr>
@@ -2327,7 +2309,7 @@
         </w:tc>
         <w:tc>
           <w:tcPr>
-            <w:tcW w:w="2247" w:type="dxa"/>
+            <w:tcW w:w="2246" w:type="dxa"/>
             <w:tcBorders>
               <w:top w:val="single" w:sz="4" w:space="0" w:color="00000A"/>
               <w:left w:val="single" w:sz="4" w:space="0" w:color="00000A"/>
@@ -2338,7 +2320,7 @@
             </w:tcBorders>
             <w:shd w:fill="FFFFFF" w:val="clear"/>
             <w:tcMar>
-              <w:left w:w="93" w:type="dxa"/>
+              <w:left w:w="88" w:type="dxa"/>
             </w:tcMar>
             <w:vAlign w:val="center"/>
           </w:tcPr>
@@ -2361,7 +2343,7 @@
         </w:tc>
         <w:tc>
           <w:tcPr>
-            <w:tcW w:w="2247" w:type="dxa"/>
+            <w:tcW w:w="2248" w:type="dxa"/>
             <w:tcBorders>
               <w:top w:val="single" w:sz="4" w:space="0" w:color="00000A"/>
               <w:left w:val="single" w:sz="4" w:space="0" w:color="00000A"/>
@@ -2372,7 +2354,7 @@
             </w:tcBorders>
             <w:shd w:fill="FFFFFF" w:val="clear"/>
             <w:tcMar>
-              <w:left w:w="93" w:type="dxa"/>
+              <w:left w:w="88" w:type="dxa"/>
             </w:tcMar>
           </w:tcPr>
           <w:p>
@@ -2399,7 +2381,7 @@
         </w:trPr>
         <w:tc>
           <w:tcPr>
-            <w:tcW w:w="2508" w:type="dxa"/>
+            <w:tcW w:w="2507" w:type="dxa"/>
             <w:tcBorders>
               <w:top w:val="single" w:sz="4" w:space="0" w:color="00000A"/>
               <w:left w:val="nil"/>
@@ -2430,7 +2412,7 @@
         </w:tc>
         <w:tc>
           <w:tcPr>
-            <w:tcW w:w="2570" w:type="dxa"/>
+            <w:tcW w:w="2569" w:type="dxa"/>
             <w:tcBorders>
               <w:top w:val="single" w:sz="4" w:space="0" w:color="00000A"/>
               <w:left w:val="single" w:sz="4" w:space="0" w:color="00000A"/>
@@ -2441,7 +2423,7 @@
             </w:tcBorders>
             <w:shd w:fill="FFFFFF" w:val="clear"/>
             <w:tcMar>
-              <w:left w:w="93" w:type="dxa"/>
+              <w:left w:w="88" w:type="dxa"/>
             </w:tcMar>
             <w:vAlign w:val="center"/>
           </w:tcPr>
@@ -2464,7 +2446,7 @@
         </w:tc>
         <w:tc>
           <w:tcPr>
-            <w:tcW w:w="2247" w:type="dxa"/>
+            <w:tcW w:w="2246" w:type="dxa"/>
             <w:tcBorders>
               <w:top w:val="single" w:sz="4" w:space="0" w:color="00000A"/>
               <w:left w:val="single" w:sz="4" w:space="0" w:color="00000A"/>
@@ -2475,7 +2457,7 @@
             </w:tcBorders>
             <w:shd w:fill="FFFFFF" w:val="clear"/>
             <w:tcMar>
-              <w:left w:w="93" w:type="dxa"/>
+              <w:left w:w="88" w:type="dxa"/>
             </w:tcMar>
             <w:vAlign w:val="center"/>
           </w:tcPr>
@@ -2498,7 +2480,7 @@
         </w:tc>
         <w:tc>
           <w:tcPr>
-            <w:tcW w:w="2247" w:type="dxa"/>
+            <w:tcW w:w="2248" w:type="dxa"/>
             <w:tcBorders>
               <w:top w:val="single" w:sz="4" w:space="0" w:color="00000A"/>
               <w:left w:val="single" w:sz="4" w:space="0" w:color="00000A"/>
@@ -2509,7 +2491,7 @@
             </w:tcBorders>
             <w:shd w:fill="FFFFFF" w:val="clear"/>
             <w:tcMar>
-              <w:left w:w="93" w:type="dxa"/>
+              <w:left w:w="88" w:type="dxa"/>
             </w:tcMar>
           </w:tcPr>
           <w:p>
@@ -2536,7 +2518,7 @@
         </w:trPr>
         <w:tc>
           <w:tcPr>
-            <w:tcW w:w="2508" w:type="dxa"/>
+            <w:tcW w:w="2507" w:type="dxa"/>
             <w:tcBorders>
               <w:top w:val="single" w:sz="4" w:space="0" w:color="00000A"/>
               <w:left w:val="nil"/>
@@ -2567,7 +2549,7 @@
         </w:tc>
         <w:tc>
           <w:tcPr>
-            <w:tcW w:w="2570" w:type="dxa"/>
+            <w:tcW w:w="2569" w:type="dxa"/>
             <w:tcBorders>
               <w:top w:val="single" w:sz="4" w:space="0" w:color="00000A"/>
               <w:left w:val="single" w:sz="4" w:space="0" w:color="00000A"/>
@@ -2578,7 +2560,7 @@
             </w:tcBorders>
             <w:shd w:fill="FFFFFF" w:val="clear"/>
             <w:tcMar>
-              <w:left w:w="93" w:type="dxa"/>
+              <w:left w:w="88" w:type="dxa"/>
             </w:tcMar>
             <w:vAlign w:val="center"/>
           </w:tcPr>
@@ -2601,7 +2583,7 @@
         </w:tc>
         <w:tc>
           <w:tcPr>
-            <w:tcW w:w="2247" w:type="dxa"/>
+            <w:tcW w:w="2246" w:type="dxa"/>
             <w:tcBorders>
               <w:top w:val="single" w:sz="4" w:space="0" w:color="00000A"/>
               <w:left w:val="single" w:sz="4" w:space="0" w:color="00000A"/>
@@ -2612,7 +2594,7 @@
             </w:tcBorders>
             <w:shd w:fill="FFFFFF" w:val="clear"/>
             <w:tcMar>
-              <w:left w:w="93" w:type="dxa"/>
+              <w:left w:w="88" w:type="dxa"/>
             </w:tcMar>
             <w:vAlign w:val="center"/>
           </w:tcPr>
@@ -2635,7 +2617,7 @@
         </w:tc>
         <w:tc>
           <w:tcPr>
-            <w:tcW w:w="2247" w:type="dxa"/>
+            <w:tcW w:w="2248" w:type="dxa"/>
             <w:tcBorders>
               <w:top w:val="single" w:sz="4" w:space="0" w:color="00000A"/>
               <w:left w:val="single" w:sz="4" w:space="0" w:color="00000A"/>
@@ -2646,7 +2628,7 @@
             </w:tcBorders>
             <w:shd w:fill="FFFFFF" w:val="clear"/>
             <w:tcMar>
-              <w:left w:w="93" w:type="dxa"/>
+              <w:left w:w="88" w:type="dxa"/>
             </w:tcMar>
           </w:tcPr>
           <w:p>
@@ -2673,7 +2655,7 @@
         </w:trPr>
         <w:tc>
           <w:tcPr>
-            <w:tcW w:w="2508" w:type="dxa"/>
+            <w:tcW w:w="2507" w:type="dxa"/>
             <w:tcBorders>
               <w:top w:val="single" w:sz="4" w:space="0" w:color="00000A"/>
               <w:left w:val="nil"/>
@@ -2704,7 +2686,7 @@
         </w:tc>
         <w:tc>
           <w:tcPr>
-            <w:tcW w:w="2570" w:type="dxa"/>
+            <w:tcW w:w="2569" w:type="dxa"/>
             <w:tcBorders>
               <w:top w:val="single" w:sz="4" w:space="0" w:color="00000A"/>
               <w:left w:val="single" w:sz="4" w:space="0" w:color="00000A"/>
@@ -2715,7 +2697,7 @@
             </w:tcBorders>
             <w:shd w:fill="FFFFFF" w:val="clear"/>
             <w:tcMar>
-              <w:left w:w="93" w:type="dxa"/>
+              <w:left w:w="88" w:type="dxa"/>
             </w:tcMar>
             <w:vAlign w:val="center"/>
           </w:tcPr>
@@ -2738,7 +2720,7 @@
         </w:tc>
         <w:tc>
           <w:tcPr>
-            <w:tcW w:w="2247" w:type="dxa"/>
+            <w:tcW w:w="2246" w:type="dxa"/>
             <w:tcBorders>
               <w:top w:val="single" w:sz="4" w:space="0" w:color="00000A"/>
               <w:left w:val="single" w:sz="4" w:space="0" w:color="00000A"/>
@@ -2749,7 +2731,7 @@
             </w:tcBorders>
             <w:shd w:fill="FFFFFF" w:val="clear"/>
             <w:tcMar>
-              <w:left w:w="93" w:type="dxa"/>
+              <w:left w:w="88" w:type="dxa"/>
             </w:tcMar>
             <w:vAlign w:val="center"/>
           </w:tcPr>
@@ -2772,7 +2754,7 @@
         </w:tc>
         <w:tc>
           <w:tcPr>
-            <w:tcW w:w="2247" w:type="dxa"/>
+            <w:tcW w:w="2248" w:type="dxa"/>
             <w:tcBorders>
               <w:top w:val="single" w:sz="4" w:space="0" w:color="00000A"/>
               <w:left w:val="single" w:sz="4" w:space="0" w:color="00000A"/>
@@ -2783,7 +2765,7 @@
             </w:tcBorders>
             <w:shd w:fill="FFFFFF" w:val="clear"/>
             <w:tcMar>
-              <w:left w:w="93" w:type="dxa"/>
+              <w:left w:w="88" w:type="dxa"/>
             </w:tcMar>
           </w:tcPr>
           <w:p>
@@ -2810,7 +2792,7 @@
         </w:trPr>
         <w:tc>
           <w:tcPr>
-            <w:tcW w:w="2508" w:type="dxa"/>
+            <w:tcW w:w="2507" w:type="dxa"/>
             <w:tcBorders>
               <w:top w:val="single" w:sz="4" w:space="0" w:color="00000A"/>
               <w:left w:val="nil"/>
@@ -2841,7 +2823,7 @@
         </w:tc>
         <w:tc>
           <w:tcPr>
-            <w:tcW w:w="2570" w:type="dxa"/>
+            <w:tcW w:w="2569" w:type="dxa"/>
             <w:tcBorders>
               <w:top w:val="single" w:sz="4" w:space="0" w:color="00000A"/>
               <w:left w:val="single" w:sz="4" w:space="0" w:color="00000A"/>
@@ -2852,7 +2834,7 @@
             </w:tcBorders>
             <w:shd w:fill="FFFFFF" w:val="clear"/>
             <w:tcMar>
-              <w:left w:w="93" w:type="dxa"/>
+              <w:left w:w="88" w:type="dxa"/>
             </w:tcMar>
             <w:vAlign w:val="center"/>
           </w:tcPr>
@@ -2875,7 +2857,7 @@
         </w:tc>
         <w:tc>
           <w:tcPr>
-            <w:tcW w:w="2247" w:type="dxa"/>
+            <w:tcW w:w="2246" w:type="dxa"/>
             <w:tcBorders>
               <w:top w:val="single" w:sz="4" w:space="0" w:color="00000A"/>
               <w:left w:val="single" w:sz="4" w:space="0" w:color="00000A"/>
@@ -2886,7 +2868,7 @@
             </w:tcBorders>
             <w:shd w:fill="FFFFFF" w:val="clear"/>
             <w:tcMar>
-              <w:left w:w="93" w:type="dxa"/>
+              <w:left w:w="88" w:type="dxa"/>
             </w:tcMar>
             <w:vAlign w:val="center"/>
           </w:tcPr>
@@ -2909,7 +2891,7 @@
         </w:tc>
         <w:tc>
           <w:tcPr>
-            <w:tcW w:w="2247" w:type="dxa"/>
+            <w:tcW w:w="2248" w:type="dxa"/>
             <w:tcBorders>
               <w:top w:val="single" w:sz="4" w:space="0" w:color="00000A"/>
               <w:left w:val="single" w:sz="4" w:space="0" w:color="00000A"/>
@@ -2920,7 +2902,7 @@
             </w:tcBorders>
             <w:shd w:fill="FFFFFF" w:val="clear"/>
             <w:tcMar>
-              <w:left w:w="93" w:type="dxa"/>
+              <w:left w:w="88" w:type="dxa"/>
             </w:tcMar>
           </w:tcPr>
           <w:p>
@@ -2947,7 +2929,7 @@
         </w:trPr>
         <w:tc>
           <w:tcPr>
-            <w:tcW w:w="2508" w:type="dxa"/>
+            <w:tcW w:w="2507" w:type="dxa"/>
             <w:tcBorders>
               <w:top w:val="single" w:sz="4" w:space="0" w:color="00000A"/>
               <w:left w:val="nil"/>
@@ -2978,7 +2960,7 @@
         </w:tc>
         <w:tc>
           <w:tcPr>
-            <w:tcW w:w="2570" w:type="dxa"/>
+            <w:tcW w:w="2569" w:type="dxa"/>
             <w:tcBorders>
               <w:top w:val="single" w:sz="4" w:space="0" w:color="00000A"/>
               <w:left w:val="single" w:sz="4" w:space="0" w:color="00000A"/>
@@ -2989,7 +2971,7 @@
             </w:tcBorders>
             <w:shd w:fill="FFFFFF" w:val="clear"/>
             <w:tcMar>
-              <w:left w:w="93" w:type="dxa"/>
+              <w:left w:w="88" w:type="dxa"/>
             </w:tcMar>
             <w:vAlign w:val="center"/>
           </w:tcPr>
@@ -3012,7 +2994,7 @@
         </w:tc>
         <w:tc>
           <w:tcPr>
-            <w:tcW w:w="2247" w:type="dxa"/>
+            <w:tcW w:w="2246" w:type="dxa"/>
             <w:tcBorders>
               <w:top w:val="single" w:sz="4" w:space="0" w:color="00000A"/>
               <w:left w:val="single" w:sz="4" w:space="0" w:color="00000A"/>
@@ -3023,7 +3005,7 @@
             </w:tcBorders>
             <w:shd w:fill="FFFFFF" w:val="clear"/>
             <w:tcMar>
-              <w:left w:w="93" w:type="dxa"/>
+              <w:left w:w="88" w:type="dxa"/>
             </w:tcMar>
             <w:vAlign w:val="center"/>
           </w:tcPr>
@@ -3046,7 +3028,7 @@
         </w:tc>
         <w:tc>
           <w:tcPr>
-            <w:tcW w:w="2247" w:type="dxa"/>
+            <w:tcW w:w="2248" w:type="dxa"/>
             <w:tcBorders>
               <w:top w:val="single" w:sz="4" w:space="0" w:color="00000A"/>
               <w:left w:val="single" w:sz="4" w:space="0" w:color="00000A"/>
@@ -3057,7 +3039,7 @@
             </w:tcBorders>
             <w:shd w:fill="FFFFFF" w:val="clear"/>
             <w:tcMar>
-              <w:left w:w="93" w:type="dxa"/>
+              <w:left w:w="88" w:type="dxa"/>
             </w:tcMar>
           </w:tcPr>
           <w:p>
@@ -3234,12 +3216,12 @@
       </w:tblPr>
       <w:tblGrid>
         <w:gridCol w:w="1367"/>
+        <w:gridCol w:w="1363"/>
+        <w:gridCol w:w="1365"/>
+        <w:gridCol w:w="1365"/>
+        <w:gridCol w:w="1365"/>
         <w:gridCol w:w="1364"/>
-        <w:gridCol w:w="1366"/>
-        <w:gridCol w:w="1365"/>
-        <w:gridCol w:w="1366"/>
-        <w:gridCol w:w="1366"/>
-        <w:gridCol w:w="1378"/>
+        <w:gridCol w:w="1381"/>
       </w:tblGrid>
       <w:tr>
         <w:trPr>
@@ -3247,7 +3229,7 @@
         </w:trPr>
         <w:tc>
           <w:tcPr>
-            <w:tcW w:w="9572" w:type="dxa"/>
+            <w:tcW w:w="9570" w:type="dxa"/>
             <w:gridSpan w:val="7"/>
             <w:tcBorders>
               <w:top w:val="nil"/>
@@ -3297,7 +3279,7 @@
             </w:tcBorders>
             <w:shd w:fill="FFFFFF" w:val="clear"/>
             <w:tcMar>
-              <w:left w:w="98" w:type="dxa"/>
+              <w:left w:w="93" w:type="dxa"/>
             </w:tcMar>
             <w:vAlign w:val="center"/>
           </w:tcPr>
@@ -3320,7 +3302,7 @@
         </w:tc>
         <w:tc>
           <w:tcPr>
-            <w:tcW w:w="1364" w:type="dxa"/>
+            <w:tcW w:w="1363" w:type="dxa"/>
             <w:tcBorders>
               <w:top w:val="nil"/>
               <w:left w:val="nil"/>
@@ -3351,7 +3333,7 @@
         </w:tc>
         <w:tc>
           <w:tcPr>
-            <w:tcW w:w="1366" w:type="dxa"/>
+            <w:tcW w:w="1365" w:type="dxa"/>
             <w:tcBorders>
               <w:top w:val="nil"/>
               <w:left w:val="nil"/>
@@ -3413,7 +3395,7 @@
         </w:tc>
         <w:tc>
           <w:tcPr>
-            <w:tcW w:w="1366" w:type="dxa"/>
+            <w:tcW w:w="1365" w:type="dxa"/>
             <w:tcBorders>
               <w:top w:val="nil"/>
               <w:left w:val="nil"/>
@@ -3444,7 +3426,7 @@
         </w:tc>
         <w:tc>
           <w:tcPr>
-            <w:tcW w:w="1366" w:type="dxa"/>
+            <w:tcW w:w="1364" w:type="dxa"/>
             <w:tcBorders>
               <w:top w:val="nil"/>
               <w:left w:val="nil"/>
@@ -3475,7 +3457,7 @@
         </w:tc>
         <w:tc>
           <w:tcPr>
-            <w:tcW w:w="1378" w:type="dxa"/>
+            <w:tcW w:w="1381" w:type="dxa"/>
             <w:tcBorders>
               <w:top w:val="nil"/>
               <w:left w:val="nil"/>
@@ -3522,7 +3504,7 @@
             </w:tcBorders>
             <w:shd w:fill="FFFFFF" w:val="clear"/>
             <w:tcMar>
-              <w:left w:w="98" w:type="dxa"/>
+              <w:left w:w="93" w:type="dxa"/>
             </w:tcMar>
             <w:vAlign w:val="center"/>
           </w:tcPr>
@@ -3545,7 +3527,7 @@
         </w:tc>
         <w:tc>
           <w:tcPr>
-            <w:tcW w:w="1364" w:type="dxa"/>
+            <w:tcW w:w="1363" w:type="dxa"/>
             <w:tcBorders>
               <w:top w:val="nil"/>
               <w:left w:val="nil"/>
@@ -3576,7 +3558,7 @@
         </w:tc>
         <w:tc>
           <w:tcPr>
-            <w:tcW w:w="1366" w:type="dxa"/>
+            <w:tcW w:w="1365" w:type="dxa"/>
             <w:tcBorders>
               <w:top w:val="nil"/>
               <w:left w:val="nil"/>
@@ -3638,7 +3620,7 @@
         </w:tc>
         <w:tc>
           <w:tcPr>
-            <w:tcW w:w="1366" w:type="dxa"/>
+            <w:tcW w:w="1365" w:type="dxa"/>
             <w:tcBorders>
               <w:top w:val="nil"/>
               <w:left w:val="nil"/>
@@ -3669,7 +3651,7 @@
         </w:tc>
         <w:tc>
           <w:tcPr>
-            <w:tcW w:w="1366" w:type="dxa"/>
+            <w:tcW w:w="1364" w:type="dxa"/>
             <w:tcBorders>
               <w:top w:val="nil"/>
               <w:left w:val="nil"/>
@@ -3700,7 +3682,7 @@
         </w:tc>
         <w:tc>
           <w:tcPr>
-            <w:tcW w:w="1378" w:type="dxa"/>
+            <w:tcW w:w="1381" w:type="dxa"/>
             <w:tcBorders>
               <w:top w:val="nil"/>
               <w:left w:val="nil"/>
@@ -3747,7 +3729,7 @@
             </w:tcBorders>
             <w:shd w:fill="FFFFFF" w:val="clear"/>
             <w:tcMar>
-              <w:left w:w="98" w:type="dxa"/>
+              <w:left w:w="93" w:type="dxa"/>
             </w:tcMar>
             <w:vAlign w:val="center"/>
           </w:tcPr>
@@ -3770,7 +3752,7 @@
         </w:tc>
         <w:tc>
           <w:tcPr>
-            <w:tcW w:w="1364" w:type="dxa"/>
+            <w:tcW w:w="1363" w:type="dxa"/>
             <w:tcBorders>
               <w:top w:val="nil"/>
               <w:left w:val="nil"/>
@@ -3801,7 +3783,7 @@
         </w:tc>
         <w:tc>
           <w:tcPr>
-            <w:tcW w:w="1366" w:type="dxa"/>
+            <w:tcW w:w="1365" w:type="dxa"/>
             <w:tcBorders>
               <w:top w:val="nil"/>
               <w:left w:val="nil"/>
@@ -3863,7 +3845,7 @@
         </w:tc>
         <w:tc>
           <w:tcPr>
-            <w:tcW w:w="1366" w:type="dxa"/>
+            <w:tcW w:w="1365" w:type="dxa"/>
             <w:tcBorders>
               <w:top w:val="nil"/>
               <w:left w:val="nil"/>
@@ -3894,7 +3876,7 @@
         </w:tc>
         <w:tc>
           <w:tcPr>
-            <w:tcW w:w="1366" w:type="dxa"/>
+            <w:tcW w:w="1364" w:type="dxa"/>
             <w:tcBorders>
               <w:top w:val="nil"/>
               <w:left w:val="nil"/>
@@ -3925,7 +3907,7 @@
         </w:tc>
         <w:tc>
           <w:tcPr>
-            <w:tcW w:w="1378" w:type="dxa"/>
+            <w:tcW w:w="1381" w:type="dxa"/>
             <w:tcBorders>
               <w:top w:val="nil"/>
               <w:left w:val="nil"/>
@@ -5091,13 +5073,7 @@
         <w:rPr>
           <w:rFonts w:cs="Times New Roman" w:ascii="Times New Roman" w:hAnsi="Times New Roman"/>
         </w:rPr>
-        <w:t xml:space="preserve">The axes show the distances between points, but it is only 50x50 for a scale – the interpretation might vary.  As you can see, the landfills, staging areas, and customer requests are all spaced out randomly. </w:t>
-      </w:r>
-      <w:r>
-        <w:rPr>
-          <w:rFonts w:cs="Times New Roman" w:ascii="Times New Roman" w:hAnsi="Times New Roman"/>
-        </w:rPr>
-        <w:t xml:space="preserve">If you would like to view the solution, there is another function for that: it is </w:t>
+        <w:t xml:space="preserve">The axes show the distances between points, but it is only 50x50 for a scale – the interpretation might vary.  As you can see, the landfills, staging areas, and customer requests are all spaced out randomly. If you would like to view the solution, there is another function for that: it is </w:t>
       </w:r>
       <w:r>
         <w:rPr>
@@ -5150,7 +5126,7 @@
       </w:tblPr>
       <w:tblGrid>
         <w:gridCol w:w="2508"/>
-        <w:gridCol w:w="2571"/>
+        <w:gridCol w:w="2570"/>
         <w:gridCol w:w="2247"/>
         <w:gridCol w:w="2247"/>
       </w:tblGrid>
@@ -5191,7 +5167,7 @@
         </w:tc>
         <w:tc>
           <w:tcPr>
-            <w:tcW w:w="2571" w:type="dxa"/>
+            <w:tcW w:w="2570" w:type="dxa"/>
             <w:tcBorders>
               <w:top w:val="nil"/>
               <w:left w:val="single" w:sz="4" w:space="0" w:color="00000A"/>
@@ -5202,7 +5178,7 @@
             </w:tcBorders>
             <w:shd w:fill="FFFFFF" w:val="clear"/>
             <w:tcMar>
-              <w:left w:w="98" w:type="dxa"/>
+              <w:left w:w="93" w:type="dxa"/>
             </w:tcMar>
             <w:vAlign w:val="center"/>
           </w:tcPr>
@@ -5236,7 +5212,7 @@
             </w:tcBorders>
             <w:shd w:fill="FFFFFF" w:val="clear"/>
             <w:tcMar>
-              <w:left w:w="98" w:type="dxa"/>
+              <w:left w:w="93" w:type="dxa"/>
             </w:tcMar>
             <w:vAlign w:val="center"/>
           </w:tcPr>
@@ -5270,7 +5246,7 @@
             </w:tcBorders>
             <w:shd w:fill="FFFFFF" w:val="clear"/>
             <w:tcMar>
-              <w:left w:w="98" w:type="dxa"/>
+              <w:left w:w="93" w:type="dxa"/>
             </w:tcMar>
           </w:tcPr>
           <w:p>
@@ -5328,7 +5304,7 @@
         </w:tc>
         <w:tc>
           <w:tcPr>
-            <w:tcW w:w="2571" w:type="dxa"/>
+            <w:tcW w:w="2570" w:type="dxa"/>
             <w:tcBorders>
               <w:top w:val="single" w:sz="4" w:space="0" w:color="00000A"/>
               <w:left w:val="single" w:sz="4" w:space="0" w:color="00000A"/>
@@ -5339,7 +5315,7 @@
             </w:tcBorders>
             <w:shd w:fill="FFFFFF" w:val="clear"/>
             <w:tcMar>
-              <w:left w:w="98" w:type="dxa"/>
+              <w:left w:w="93" w:type="dxa"/>
             </w:tcMar>
             <w:vAlign w:val="center"/>
           </w:tcPr>
@@ -5373,7 +5349,7 @@
             </w:tcBorders>
             <w:shd w:fill="FFFFFF" w:val="clear"/>
             <w:tcMar>
-              <w:left w:w="98" w:type="dxa"/>
+              <w:left w:w="93" w:type="dxa"/>
             </w:tcMar>
             <w:vAlign w:val="center"/>
           </w:tcPr>
@@ -5407,7 +5383,7 @@
             </w:tcBorders>
             <w:shd w:fill="FFFFFF" w:val="clear"/>
             <w:tcMar>
-              <w:left w:w="98" w:type="dxa"/>
+              <w:left w:w="93" w:type="dxa"/>
             </w:tcMar>
           </w:tcPr>
           <w:p>
@@ -5465,7 +5441,7 @@
         </w:tc>
         <w:tc>
           <w:tcPr>
-            <w:tcW w:w="2571" w:type="dxa"/>
+            <w:tcW w:w="2570" w:type="dxa"/>
             <w:tcBorders>
               <w:top w:val="single" w:sz="4" w:space="0" w:color="00000A"/>
               <w:left w:val="single" w:sz="4" w:space="0" w:color="00000A"/>
@@ -5476,7 +5452,7 @@
             </w:tcBorders>
             <w:shd w:fill="FFFFFF" w:val="clear"/>
             <w:tcMar>
-              <w:left w:w="98" w:type="dxa"/>
+              <w:left w:w="93" w:type="dxa"/>
             </w:tcMar>
             <w:vAlign w:val="center"/>
           </w:tcPr>
@@ -5510,7 +5486,7 @@
             </w:tcBorders>
             <w:shd w:fill="FFFFFF" w:val="clear"/>
             <w:tcMar>
-              <w:left w:w="98" w:type="dxa"/>
+              <w:left w:w="93" w:type="dxa"/>
             </w:tcMar>
             <w:vAlign w:val="center"/>
           </w:tcPr>
@@ -5544,7 +5520,7 @@
             </w:tcBorders>
             <w:shd w:fill="FFFFFF" w:val="clear"/>
             <w:tcMar>
-              <w:left w:w="98" w:type="dxa"/>
+              <w:left w:w="93" w:type="dxa"/>
             </w:tcMar>
           </w:tcPr>
           <w:p>
@@ -5602,7 +5578,7 @@
         </w:tc>
         <w:tc>
           <w:tcPr>
-            <w:tcW w:w="2571" w:type="dxa"/>
+            <w:tcW w:w="2570" w:type="dxa"/>
             <w:tcBorders>
               <w:top w:val="single" w:sz="4" w:space="0" w:color="00000A"/>
               <w:left w:val="single" w:sz="4" w:space="0" w:color="00000A"/>
@@ -5613,7 +5589,7 @@
             </w:tcBorders>
             <w:shd w:fill="FFFFFF" w:val="clear"/>
             <w:tcMar>
-              <w:left w:w="98" w:type="dxa"/>
+              <w:left w:w="93" w:type="dxa"/>
             </w:tcMar>
             <w:vAlign w:val="center"/>
           </w:tcPr>
@@ -5647,7 +5623,7 @@
             </w:tcBorders>
             <w:shd w:fill="FFFFFF" w:val="clear"/>
             <w:tcMar>
-              <w:left w:w="98" w:type="dxa"/>
+              <w:left w:w="93" w:type="dxa"/>
             </w:tcMar>
             <w:vAlign w:val="center"/>
           </w:tcPr>
@@ -5681,7 +5657,7 @@
             </w:tcBorders>
             <w:shd w:fill="FFFFFF" w:val="clear"/>
             <w:tcMar>
-              <w:left w:w="98" w:type="dxa"/>
+              <w:left w:w="93" w:type="dxa"/>
             </w:tcMar>
           </w:tcPr>
           <w:p>
@@ -5739,7 +5715,7 @@
         </w:tc>
         <w:tc>
           <w:tcPr>
-            <w:tcW w:w="2571" w:type="dxa"/>
+            <w:tcW w:w="2570" w:type="dxa"/>
             <w:tcBorders>
               <w:top w:val="single" w:sz="4" w:space="0" w:color="00000A"/>
               <w:left w:val="single" w:sz="4" w:space="0" w:color="00000A"/>
@@ -5750,7 +5726,7 @@
             </w:tcBorders>
             <w:shd w:fill="FFFFFF" w:val="clear"/>
             <w:tcMar>
-              <w:left w:w="98" w:type="dxa"/>
+              <w:left w:w="93" w:type="dxa"/>
             </w:tcMar>
             <w:vAlign w:val="center"/>
           </w:tcPr>
@@ -5784,7 +5760,7 @@
             </w:tcBorders>
             <w:shd w:fill="FFFFFF" w:val="clear"/>
             <w:tcMar>
-              <w:left w:w="98" w:type="dxa"/>
+              <w:left w:w="93" w:type="dxa"/>
             </w:tcMar>
             <w:vAlign w:val="center"/>
           </w:tcPr>
@@ -5818,7 +5794,7 @@
             </w:tcBorders>
             <w:shd w:fill="FFFFFF" w:val="clear"/>
             <w:tcMar>
-              <w:left w:w="98" w:type="dxa"/>
+              <w:left w:w="93" w:type="dxa"/>
             </w:tcMar>
           </w:tcPr>
           <w:p>
@@ -5876,7 +5852,7 @@
         </w:tc>
         <w:tc>
           <w:tcPr>
-            <w:tcW w:w="2571" w:type="dxa"/>
+            <w:tcW w:w="2570" w:type="dxa"/>
             <w:tcBorders>
               <w:top w:val="single" w:sz="4" w:space="0" w:color="00000A"/>
               <w:left w:val="single" w:sz="4" w:space="0" w:color="00000A"/>
@@ -5887,7 +5863,7 @@
             </w:tcBorders>
             <w:shd w:fill="FFFFFF" w:val="clear"/>
             <w:tcMar>
-              <w:left w:w="98" w:type="dxa"/>
+              <w:left w:w="93" w:type="dxa"/>
             </w:tcMar>
             <w:vAlign w:val="center"/>
           </w:tcPr>
@@ -5921,7 +5897,7 @@
             </w:tcBorders>
             <w:shd w:fill="FFFFFF" w:val="clear"/>
             <w:tcMar>
-              <w:left w:w="98" w:type="dxa"/>
+              <w:left w:w="93" w:type="dxa"/>
             </w:tcMar>
             <w:vAlign w:val="center"/>
           </w:tcPr>
@@ -5955,7 +5931,7 @@
             </w:tcBorders>
             <w:shd w:fill="FFFFFF" w:val="clear"/>
             <w:tcMar>
-              <w:left w:w="98" w:type="dxa"/>
+              <w:left w:w="93" w:type="dxa"/>
             </w:tcMar>
           </w:tcPr>
           <w:p>
@@ -6013,7 +5989,7 @@
         </w:tc>
         <w:tc>
           <w:tcPr>
-            <w:tcW w:w="2571" w:type="dxa"/>
+            <w:tcW w:w="2570" w:type="dxa"/>
             <w:tcBorders>
               <w:top w:val="single" w:sz="4" w:space="0" w:color="00000A"/>
               <w:left w:val="single" w:sz="4" w:space="0" w:color="00000A"/>
@@ -6024,7 +6000,7 @@
             </w:tcBorders>
             <w:shd w:fill="FFFFFF" w:val="clear"/>
             <w:tcMar>
-              <w:left w:w="98" w:type="dxa"/>
+              <w:left w:w="93" w:type="dxa"/>
             </w:tcMar>
             <w:vAlign w:val="center"/>
           </w:tcPr>
@@ -6058,7 +6034,7 @@
             </w:tcBorders>
             <w:shd w:fill="FFFFFF" w:val="clear"/>
             <w:tcMar>
-              <w:left w:w="98" w:type="dxa"/>
+              <w:left w:w="93" w:type="dxa"/>
             </w:tcMar>
             <w:vAlign w:val="center"/>
           </w:tcPr>
@@ -6092,7 +6068,7 @@
             </w:tcBorders>
             <w:shd w:fill="FFFFFF" w:val="clear"/>
             <w:tcMar>
-              <w:left w:w="98" w:type="dxa"/>
+              <w:left w:w="93" w:type="dxa"/>
             </w:tcMar>
           </w:tcPr>
           <w:p>
@@ -6150,7 +6126,7 @@
         </w:tc>
         <w:tc>
           <w:tcPr>
-            <w:tcW w:w="2571" w:type="dxa"/>
+            <w:tcW w:w="2570" w:type="dxa"/>
             <w:tcBorders>
               <w:top w:val="single" w:sz="4" w:space="0" w:color="00000A"/>
               <w:left w:val="single" w:sz="4" w:space="0" w:color="00000A"/>
@@ -6161,7 +6137,7 @@
             </w:tcBorders>
             <w:shd w:fill="FFFFFF" w:val="clear"/>
             <w:tcMar>
-              <w:left w:w="98" w:type="dxa"/>
+              <w:left w:w="93" w:type="dxa"/>
             </w:tcMar>
             <w:vAlign w:val="center"/>
           </w:tcPr>
@@ -6195,7 +6171,7 @@
             </w:tcBorders>
             <w:shd w:fill="FFFFFF" w:val="clear"/>
             <w:tcMar>
-              <w:left w:w="98" w:type="dxa"/>
+              <w:left w:w="93" w:type="dxa"/>
             </w:tcMar>
             <w:vAlign w:val="center"/>
           </w:tcPr>
@@ -6229,7 +6205,7 @@
             </w:tcBorders>
             <w:shd w:fill="FFFFFF" w:val="clear"/>
             <w:tcMar>
-              <w:left w:w="98" w:type="dxa"/>
+              <w:left w:w="93" w:type="dxa"/>
             </w:tcMar>
           </w:tcPr>
           <w:p>
@@ -6287,7 +6263,7 @@
         </w:tc>
         <w:tc>
           <w:tcPr>
-            <w:tcW w:w="2571" w:type="dxa"/>
+            <w:tcW w:w="2570" w:type="dxa"/>
             <w:tcBorders>
               <w:top w:val="single" w:sz="4" w:space="0" w:color="00000A"/>
               <w:left w:val="single" w:sz="4" w:space="0" w:color="00000A"/>
@@ -6298,7 +6274,7 @@
             </w:tcBorders>
             <w:shd w:fill="FFFFFF" w:val="clear"/>
             <w:tcMar>
-              <w:left w:w="98" w:type="dxa"/>
+              <w:left w:w="93" w:type="dxa"/>
             </w:tcMar>
             <w:vAlign w:val="center"/>
           </w:tcPr>
@@ -6332,7 +6308,7 @@
             </w:tcBorders>
             <w:shd w:fill="FFFFFF" w:val="clear"/>
             <w:tcMar>
-              <w:left w:w="98" w:type="dxa"/>
+              <w:left w:w="93" w:type="dxa"/>
             </w:tcMar>
             <w:vAlign w:val="center"/>
           </w:tcPr>
@@ -6366,7 +6342,7 @@
             </w:tcBorders>
             <w:shd w:fill="FFFFFF" w:val="clear"/>
             <w:tcMar>
-              <w:left w:w="98" w:type="dxa"/>
+              <w:left w:w="93" w:type="dxa"/>
             </w:tcMar>
           </w:tcPr>
           <w:p>
@@ -6459,12 +6435,12 @@
       </w:tblPr>
       <w:tblGrid>
         <w:gridCol w:w="1367"/>
+        <w:gridCol w:w="1364"/>
         <w:gridCol w:w="1366"/>
-        <w:gridCol w:w="1367"/>
         <w:gridCol w:w="1365"/>
-        <w:gridCol w:w="1367"/>
-        <w:gridCol w:w="1367"/>
-        <w:gridCol w:w="1374"/>
+        <w:gridCol w:w="1366"/>
+        <w:gridCol w:w="1366"/>
+        <w:gridCol w:w="1378"/>
       </w:tblGrid>
       <w:tr>
         <w:trPr>
@@ -6472,7 +6448,7 @@
         </w:trPr>
         <w:tc>
           <w:tcPr>
-            <w:tcW w:w="9573" w:type="dxa"/>
+            <w:tcW w:w="9572" w:type="dxa"/>
             <w:gridSpan w:val="7"/>
             <w:tcBorders>
               <w:top w:val="nil"/>
@@ -6522,7 +6498,7 @@
             </w:tcBorders>
             <w:shd w:fill="FFFFFF" w:val="clear"/>
             <w:tcMar>
-              <w:left w:w="103" w:type="dxa"/>
+              <w:left w:w="98" w:type="dxa"/>
             </w:tcMar>
             <w:vAlign w:val="center"/>
           </w:tcPr>
@@ -6545,7 +6521,7 @@
         </w:tc>
         <w:tc>
           <w:tcPr>
-            <w:tcW w:w="1366" w:type="dxa"/>
+            <w:tcW w:w="1364" w:type="dxa"/>
             <w:tcBorders>
               <w:top w:val="nil"/>
               <w:left w:val="nil"/>
@@ -6576,7 +6552,7 @@
         </w:tc>
         <w:tc>
           <w:tcPr>
-            <w:tcW w:w="1367" w:type="dxa"/>
+            <w:tcW w:w="1366" w:type="dxa"/>
             <w:tcBorders>
               <w:top w:val="nil"/>
               <w:left w:val="nil"/>
@@ -6638,7 +6614,7 @@
         </w:tc>
         <w:tc>
           <w:tcPr>
-            <w:tcW w:w="1367" w:type="dxa"/>
+            <w:tcW w:w="1366" w:type="dxa"/>
             <w:tcBorders>
               <w:top w:val="nil"/>
               <w:left w:val="nil"/>
@@ -6669,7 +6645,7 @@
         </w:tc>
         <w:tc>
           <w:tcPr>
-            <w:tcW w:w="1367" w:type="dxa"/>
+            <w:tcW w:w="1366" w:type="dxa"/>
             <w:tcBorders>
               <w:top w:val="nil"/>
               <w:left w:val="nil"/>
@@ -6700,7 +6676,7 @@
         </w:tc>
         <w:tc>
           <w:tcPr>
-            <w:tcW w:w="1374" w:type="dxa"/>
+            <w:tcW w:w="1378" w:type="dxa"/>
             <w:tcBorders>
               <w:top w:val="nil"/>
               <w:left w:val="nil"/>
@@ -6747,7 +6723,7 @@
             </w:tcBorders>
             <w:shd w:fill="FFFFFF" w:val="clear"/>
             <w:tcMar>
-              <w:left w:w="103" w:type="dxa"/>
+              <w:left w:w="98" w:type="dxa"/>
             </w:tcMar>
             <w:vAlign w:val="center"/>
           </w:tcPr>
@@ -6770,7 +6746,7 @@
         </w:tc>
         <w:tc>
           <w:tcPr>
-            <w:tcW w:w="1366" w:type="dxa"/>
+            <w:tcW w:w="1364" w:type="dxa"/>
             <w:tcBorders>
               <w:top w:val="nil"/>
               <w:left w:val="nil"/>
@@ -6801,7 +6777,7 @@
         </w:tc>
         <w:tc>
           <w:tcPr>
-            <w:tcW w:w="1367" w:type="dxa"/>
+            <w:tcW w:w="1366" w:type="dxa"/>
             <w:tcBorders>
               <w:top w:val="nil"/>
               <w:left w:val="nil"/>
@@ -6863,7 +6839,7 @@
         </w:tc>
         <w:tc>
           <w:tcPr>
-            <w:tcW w:w="1367" w:type="dxa"/>
+            <w:tcW w:w="1366" w:type="dxa"/>
             <w:tcBorders>
               <w:top w:val="nil"/>
               <w:left w:val="nil"/>
@@ -6894,7 +6870,7 @@
         </w:tc>
         <w:tc>
           <w:tcPr>
-            <w:tcW w:w="1367" w:type="dxa"/>
+            <w:tcW w:w="1366" w:type="dxa"/>
             <w:tcBorders>
               <w:top w:val="nil"/>
               <w:left w:val="nil"/>
@@ -6925,7 +6901,7 @@
         </w:tc>
         <w:tc>
           <w:tcPr>
-            <w:tcW w:w="1374" w:type="dxa"/>
+            <w:tcW w:w="1378" w:type="dxa"/>
             <w:tcBorders>
               <w:top w:val="nil"/>
               <w:left w:val="nil"/>
@@ -7590,7 +7566,19 @@
         <w:rPr>
           <w:rFonts w:cs="Times New Roman" w:ascii="Times New Roman" w:hAnsi="Times New Roman"/>
         </w:rPr>
-        <w:t>I hope this gives everyone a good understanding of what our software can do; if you have any questions, feel free to contact our team through Canvas.  Our team is comprised of the members:</w:t>
+        <w:t xml:space="preserve">I hope this gives everyone a good understanding of what our software can do; if you have any questions, feel free to contact our team through Canvas.  </w:t>
+      </w:r>
+      <w:r>
+        <w:rPr>
+          <w:rFonts w:cs="Times New Roman" w:ascii="Times New Roman" w:hAnsi="Times New Roman"/>
+        </w:rPr>
+        <w:t xml:space="preserve">One of the ways that you can help us improve our code, is by sending using MATLAB's profile feature. When you use our code, you can turn profiling on and send us output similar to images like times_for_solutions_not_close_to_valid.png in the doc folder. That tells us how our code is being used, and how we can best focus our improvements. </w:t>
+      </w:r>
+      <w:r>
+        <w:rPr>
+          <w:rFonts w:cs="Times New Roman" w:ascii="Times New Roman" w:hAnsi="Times New Roman"/>
+        </w:rPr>
+        <w:t>Our team is comprised of the members:</w:t>
       </w:r>
     </w:p>
     <w:p>

</xml_diff>